<commit_message>
Finished choosing 5 best website I use, need to add some more discription
</commit_message>
<xml_diff>
--- a/Assignement.docx
+++ b/Assignement.docx
@@ -4285,8 +4285,6 @@
       <w:r>
         <w:t>https://www.theguardian.com/technology/2009/oct/23/internet-40-history-arpanet</w:t>
       </w:r>
-      <w:bookmarkStart w:id="0" w:name="_GoBack"/>
-      <w:bookmarkEnd w:id="0"/>
     </w:p>
     <w:p>
       <w:pPr>
@@ -5044,7 +5042,116 @@
         <w:t xml:space="preserve"> Guardian from as little as $1 – and it only takes a minute. Thank you.</w:t>
       </w:r>
     </w:p>
-    <w:p/>
+    <w:p>
+      <w:r>
+        <w:t>#2,</w:t>
+      </w:r>
+    </w:p>
+    <w:p>
+      <w:proofErr w:type="gramStart"/>
+      <w:r>
+        <w:t>1,Ocean</w:t>
+      </w:r>
+      <w:proofErr w:type="gramEnd"/>
+      <w:r>
+        <w:t xml:space="preserve"> of games :  </w:t>
+      </w:r>
+      <w:hyperlink r:id="rId108" w:history="1">
+        <w:r>
+          <w:rPr>
+            <w:rStyle w:val="Hyperlink"/>
+          </w:rPr>
+          <w:t>https://oceanof-games.com/</w:t>
+        </w:r>
+      </w:hyperlink>
+    </w:p>
+    <w:p>
+      <w:r>
+        <w:t xml:space="preserve">2, </w:t>
+      </w:r>
+      <w:proofErr w:type="gramStart"/>
+      <w:r>
+        <w:t>Quora :</w:t>
+      </w:r>
+      <w:proofErr w:type="gramEnd"/>
+      <w:r>
+        <w:t xml:space="preserve"> </w:t>
+      </w:r>
+      <w:hyperlink r:id="rId109" w:history="1">
+        <w:r>
+          <w:rPr>
+            <w:rStyle w:val="Hyperlink"/>
+          </w:rPr>
+          <w:t>https://www.quora.com/What-is-the-best-site-to-learn-how-to-code</w:t>
+        </w:r>
+      </w:hyperlink>
+    </w:p>
+    <w:p>
+      <w:r>
+        <w:t>3,</w:t>
+      </w:r>
+      <w:r>
+        <w:t xml:space="preserve"> </w:t>
+      </w:r>
+      <w:proofErr w:type="gramStart"/>
+      <w:r>
+        <w:t>Stackoverflow :</w:t>
+      </w:r>
+      <w:proofErr w:type="gramEnd"/>
+      <w:r>
+        <w:t xml:space="preserve"> </w:t>
+      </w:r>
+      <w:hyperlink r:id="rId110" w:history="1">
+        <w:r>
+          <w:rPr>
+            <w:rStyle w:val="Hyperlink"/>
+          </w:rPr>
+          <w:t>https://stackoverflow.com/</w:t>
+        </w:r>
+      </w:hyperlink>
+    </w:p>
+    <w:p>
+      <w:r>
+        <w:t xml:space="preserve">4, </w:t>
+      </w:r>
+      <w:proofErr w:type="spellStart"/>
+      <w:proofErr w:type="gramStart"/>
+      <w:r>
+        <w:t>instructables</w:t>
+      </w:r>
+      <w:proofErr w:type="spellEnd"/>
+      <w:r>
+        <w:t xml:space="preserve"> </w:t>
+      </w:r>
+      <w:r>
+        <w:t xml:space="preserve"> :</w:t>
+      </w:r>
+      <w:proofErr w:type="gramEnd"/>
+      <w:r>
+        <w:t>https://www.instructables.com/</w:t>
+      </w:r>
+    </w:p>
+    <w:p>
+      <w:r>
+        <w:t xml:space="preserve">5, </w:t>
+      </w:r>
+      <w:proofErr w:type="spellStart"/>
+      <w:r>
+        <w:t>Youtube</w:t>
+      </w:r>
+      <w:proofErr w:type="spellEnd"/>
+      <w:r>
+        <w:t xml:space="preserve"> : </w:t>
+      </w:r>
+      <w:bookmarkStart w:id="0" w:name="_GoBack"/>
+      <w:bookmarkEnd w:id="0"/>
+      <w:r>
+        <w:t xml:space="preserve"> </w:t>
+      </w:r>
+      <w:r>
+        <w:t>https://www.youtube.com/</w:t>
+      </w:r>
+    </w:p>
     <w:sectPr>
       <w:pgSz w:w="12240" w:h="15840"/>
       <w:pgMar w:top="1440" w:right="1440" w:bottom="1440" w:left="1440" w:header="720" w:footer="720" w:gutter="0"/>

</xml_diff>